<commit_message>
Update 7/1/2023 5:31PM EST
Update as of 5:31PM EST on 7/1/2023.
</commit_message>
<xml_diff>
--- a/WAR CRIME PREVENTION SECURITY SYSTEMS/&SPECIFIC/&SHOULDER WAR CRIME PREVENTION/20230701 - MCE123 Technology Development - Shoulder War Crime Prevention Security Systems - v1.0.1.4.docx
+++ b/WAR CRIME PREVENTION SECURITY SYSTEMS/&SPECIFIC/&SHOULDER WAR CRIME PREVENTION/20230701 - MCE123 Technology Development - Shoulder War Crime Prevention Security Systems - v1.0.1.4.docx
@@ -207,7 +207,7 @@
           <w:sz w:val="28"/>
           <w:szCs w:val="28"/>
         </w:rPr>
-        <w:t>7/1/2023 2:17:01 PM</w:t>
+        <w:t>7/1/2023 5:31:22 PM</w:t>
       </w:r>
     </w:p>
     <w:p>
@@ -752,15 +752,23 @@
           <w:bCs/>
           <w:color w:val="FF0000"/>
         </w:rPr>
-        <w:t xml:space="preserve">SHOULDER </w:t>
-      </w:r>
-      <w:r>
-        <w:rPr>
-          <w:b/>
-          <w:bCs/>
-          <w:color w:val="FF0000"/>
-        </w:rPr>
-        <w:t xml:space="preserve">BLADE </w:t>
+        <w:t>S</w:t>
+      </w:r>
+      <w:r>
+        <w:rPr>
+          <w:b/>
+          <w:bCs/>
+          <w:color w:val="FF0000"/>
+        </w:rPr>
+        <w:t>CAPULA</w:t>
+      </w:r>
+      <w:r>
+        <w:rPr>
+          <w:b/>
+          <w:bCs/>
+          <w:color w:val="FF0000"/>
+        </w:rPr>
+        <w:t xml:space="preserve"> </w:t>
       </w:r>
       <w:proofErr w:type="gramStart"/>
       <w:r>
@@ -821,15 +829,137 @@
           <w:bCs/>
           <w:color w:val="FF0000"/>
         </w:rPr>
-        <w:t xml:space="preserve">SHOULDER </w:t>
-      </w:r>
-      <w:r>
-        <w:rPr>
-          <w:b/>
-          <w:bCs/>
-          <w:color w:val="FF0000"/>
-        </w:rPr>
-        <w:t xml:space="preserve">BLADE </w:t>
+        <w:t>S</w:t>
+      </w:r>
+      <w:r>
+        <w:rPr>
+          <w:b/>
+          <w:bCs/>
+          <w:color w:val="FF0000"/>
+        </w:rPr>
+        <w:t xml:space="preserve">CAPULA </w:t>
+      </w:r>
+      <w:proofErr w:type="gramStart"/>
+      <w:r>
+        <w:rPr>
+          <w:b/>
+          <w:bCs/>
+          <w:color w:val="FF0000"/>
+        </w:rPr>
+        <w:t>PAIN</w:t>
+      </w:r>
+      <w:r>
+        <w:rPr>
+          <w:b/>
+          <w:bCs/>
+        </w:rPr>
+        <w:t>;</w:t>
+      </w:r>
+      <w:proofErr w:type="gramEnd"/>
+    </w:p>
+    <w:p>
+      <w:pPr>
+        <w:ind w:left="360"/>
+        <w:jc w:val="both"/>
+        <w:rPr>
+          <w:b/>
+          <w:bCs/>
+        </w:rPr>
+      </w:pPr>
+      <w:r>
+        <w:tab/>
+      </w:r>
+      <w:r>
+        <w:rPr>
+          <w:u w:val="single"/>
+        </w:rPr>
+        <w:t>PREVENTION SECURITY SYSTEM</w:t>
+      </w:r>
+      <w:r>
+        <w:rPr>
+          <w:u w:val="single"/>
+        </w:rPr>
+        <w:t>:</w:t>
+      </w:r>
+      <w:r>
+        <w:t xml:space="preserve"> </w:t>
+      </w:r>
+      <w:r>
+        <w:rPr>
+          <w:b/>
+          <w:bCs/>
+          <w:color w:val="FF0000"/>
+        </w:rPr>
+        <w:t xml:space="preserve">ANY </w:t>
+      </w:r>
+      <w:r>
+        <w:rPr>
+          <w:b/>
+          <w:bCs/>
+          <w:color w:val="FF0000"/>
+        </w:rPr>
+        <w:t xml:space="preserve">SHOULDER BLADE </w:t>
+      </w:r>
+      <w:proofErr w:type="gramStart"/>
+      <w:r>
+        <w:rPr>
+          <w:b/>
+          <w:bCs/>
+          <w:color w:val="FF0000"/>
+        </w:rPr>
+        <w:t>INJURY</w:t>
+      </w:r>
+      <w:r>
+        <w:rPr>
+          <w:b/>
+          <w:bCs/>
+        </w:rPr>
+        <w:t>;</w:t>
+      </w:r>
+      <w:proofErr w:type="gramEnd"/>
+    </w:p>
+    <w:p>
+      <w:pPr>
+        <w:ind w:left="360"/>
+        <w:jc w:val="both"/>
+        <w:rPr>
+          <w:b/>
+          <w:bCs/>
+        </w:rPr>
+      </w:pPr>
+      <w:r>
+        <w:tab/>
+      </w:r>
+      <w:r>
+        <w:rPr>
+          <w:u w:val="single"/>
+        </w:rPr>
+        <w:t>PREVENTION SECURITY SYSTEM</w:t>
+      </w:r>
+      <w:r>
+        <w:rPr>
+          <w:u w:val="single"/>
+        </w:rPr>
+        <w:t>:</w:t>
+      </w:r>
+      <w:r>
+        <w:t xml:space="preserve"> </w:t>
+      </w:r>
+      <w:r>
+        <w:rPr>
+          <w:b/>
+          <w:bCs/>
+          <w:color w:val="FF0000"/>
+        </w:rPr>
+        <w:t xml:space="preserve">ANY </w:t>
+      </w:r>
+      <w:r>
+        <w:rPr>
+          <w:b/>
+          <w:bCs/>
+          <w:color w:val="FF0000"/>
+        </w:rPr>
+        <w:t xml:space="preserve">SHOULDER BLADE </w:t>
       </w:r>
       <w:proofErr w:type="gramStart"/>
       <w:r>

</xml_diff>